<commit_message>
Edited challenge document Finished FindQuadraticVertex()
</commit_message>
<xml_diff>
--- a/MathStuff.docx
+++ b/MathStuff.docx
@@ -218,7 +218,50 @@
         <w:t>x</w:t>
       </w:r>
       <w:r>
-        <w:t xml:space="preserve"> in any quadratic equation ax^2 + bx + c. The function will take three arguments:</w:t>
+        <w:t xml:space="preserve"> in any quadratic equation </w:t>
+      </w:r>
+      <m:oMath>
+        <m:r>
+          <w:rPr>
+            <w:rFonts w:ascii="Cambria Math" w:hAnsi="Cambria Math"/>
+          </w:rPr>
+          <m:t>a</m:t>
+        </m:r>
+        <m:sSup>
+          <m:sSupPr>
+            <m:ctrlPr>
+              <w:rPr>
+                <w:rFonts w:ascii="Cambria Math" w:hAnsi="Cambria Math"/>
+                <w:i/>
+              </w:rPr>
+            </m:ctrlPr>
+          </m:sSupPr>
+          <m:e>
+            <m:r>
+              <w:rPr>
+                <w:rFonts w:ascii="Cambria Math" w:hAnsi="Cambria Math"/>
+              </w:rPr>
+              <m:t>x</m:t>
+            </m:r>
+          </m:e>
+          <m:sup>
+            <m:r>
+              <w:rPr>
+                <w:rFonts w:ascii="Cambria Math" w:hAnsi="Cambria Math"/>
+              </w:rPr>
+              <m:t>2</m:t>
+            </m:r>
+          </m:sup>
+        </m:sSup>
+        <m:r>
+          <w:rPr>
+            <w:rFonts w:ascii="Cambria Math" w:hAnsi="Cambria Math"/>
+          </w:rPr>
+          <m:t>+bx+c</m:t>
+        </m:r>
+      </m:oMath>
+      <w:r>
+        <w:t>. The function will take three arguments:</w:t>
       </w:r>
     </w:p>
     <w:p>
@@ -458,7 +501,7 @@
               <w:rPr>
                 <w:rFonts w:ascii="Cambria Math" w:hAnsi="Cambria Math"/>
                 <w:i/>
-                <w:sz w:val="32"/>
+                <w:sz w:val="28"/>
               </w:rPr>
             </m:ctrlPr>
           </m:fPr>
@@ -466,7 +509,7 @@
             <m:r>
               <w:rPr>
                 <w:rFonts w:ascii="Cambria Math" w:hAnsi="Cambria Math"/>
-                <w:sz w:val="32"/>
+                <w:sz w:val="28"/>
               </w:rPr>
               <m:t>-b</m:t>
             </m:r>
@@ -476,8 +519,7 @@
               </m:rPr>
               <w:rPr>
                 <w:rFonts w:ascii="Cambria Math" w:hAnsi="Cambria Math"/>
-                <w:color w:val="FF0000"/>
-                <w:sz w:val="32"/>
+                <w:sz w:val="28"/>
               </w:rPr>
               <m:t>+</m:t>
             </m:r>
@@ -488,7 +530,7 @@
                   <w:rPr>
                     <w:rFonts w:ascii="Cambria Math" w:hAnsi="Cambria Math"/>
                     <w:i/>
-                    <w:sz w:val="32"/>
+                    <w:sz w:val="28"/>
                   </w:rPr>
                 </m:ctrlPr>
               </m:radPr>
@@ -500,7 +542,7 @@
                       <w:rPr>
                         <w:rFonts w:ascii="Cambria Math" w:hAnsi="Cambria Math"/>
                         <w:i/>
-                        <w:sz w:val="32"/>
+                        <w:sz w:val="28"/>
                       </w:rPr>
                     </m:ctrlPr>
                   </m:sSupPr>
@@ -508,7 +550,7 @@
                     <m:r>
                       <w:rPr>
                         <w:rFonts w:ascii="Cambria Math" w:hAnsi="Cambria Math"/>
-                        <w:sz w:val="32"/>
+                        <w:sz w:val="28"/>
                       </w:rPr>
                       <m:t>b</m:t>
                     </m:r>
@@ -517,7 +559,7 @@
                     <m:r>
                       <w:rPr>
                         <w:rFonts w:ascii="Cambria Math" w:hAnsi="Cambria Math"/>
-                        <w:sz w:val="32"/>
+                        <w:sz w:val="28"/>
                       </w:rPr>
                       <m:t>2</m:t>
                     </m:r>
@@ -526,7 +568,7 @@
                 <m:r>
                   <w:rPr>
                     <w:rFonts w:ascii="Cambria Math" w:hAnsi="Cambria Math"/>
-                    <w:sz w:val="32"/>
+                    <w:sz w:val="28"/>
                   </w:rPr>
                   <m:t>-4ac</m:t>
                 </m:r>
@@ -537,7 +579,7 @@
             <m:r>
               <w:rPr>
                 <w:rFonts w:ascii="Cambria Math" w:hAnsi="Cambria Math"/>
-                <w:sz w:val="32"/>
+                <w:sz w:val="28"/>
               </w:rPr>
               <m:t>2a</m:t>
             </m:r>
@@ -576,8 +618,6 @@
         </w:rPr>
         <w:br w:type="page"/>
       </w:r>
-      <w:bookmarkStart w:id="0" w:name="_GoBack"/>
-      <w:bookmarkEnd w:id="0"/>
     </w:p>
     <w:p>
       <w:pPr>
@@ -598,7 +638,77 @@
     </w:p>
     <w:p>
       <w:r>
-        <w:t xml:space="preserve">A quadratic equation a x² + b x + c = 0 has either 0, 1, or 2 distinct solutions for real values of </w:t>
+        <w:t xml:space="preserve">A quadratic equation </w:t>
+      </w:r>
+      <m:oMath>
+        <m:r>
+          <w:rPr>
+            <w:rFonts w:ascii="Cambria Math" w:hAnsi="Cambria Math"/>
+          </w:rPr>
+          <m:t>f</m:t>
+        </m:r>
+        <m:d>
+          <m:dPr>
+            <m:ctrlPr>
+              <w:rPr>
+                <w:rFonts w:ascii="Cambria Math" w:hAnsi="Cambria Math"/>
+                <w:i/>
+              </w:rPr>
+            </m:ctrlPr>
+          </m:dPr>
+          <m:e>
+            <m:r>
+              <w:rPr>
+                <w:rFonts w:ascii="Cambria Math" w:hAnsi="Cambria Math"/>
+              </w:rPr>
+              <m:t>x</m:t>
+            </m:r>
+          </m:e>
+        </m:d>
+        <m:r>
+          <w:rPr>
+            <w:rFonts w:ascii="Cambria Math" w:hAnsi="Cambria Math"/>
+          </w:rPr>
+          <m:t>=a</m:t>
+        </m:r>
+        <m:sSup>
+          <m:sSupPr>
+            <m:ctrlPr>
+              <w:rPr>
+                <w:rFonts w:ascii="Cambria Math" w:hAnsi="Cambria Math"/>
+                <w:i/>
+              </w:rPr>
+            </m:ctrlPr>
+          </m:sSupPr>
+          <m:e>
+            <m:r>
+              <w:rPr>
+                <w:rFonts w:ascii="Cambria Math" w:hAnsi="Cambria Math"/>
+              </w:rPr>
+              <m:t>x</m:t>
+            </m:r>
+          </m:e>
+          <m:sup>
+            <m:r>
+              <w:rPr>
+                <w:rFonts w:ascii="Cambria Math" w:hAnsi="Cambria Math"/>
+              </w:rPr>
+              <m:t>2</m:t>
+            </m:r>
+          </m:sup>
+        </m:sSup>
+        <m:r>
+          <w:rPr>
+            <w:rFonts w:ascii="Cambria Math" w:hAnsi="Cambria Math"/>
+          </w:rPr>
+          <m:t>+bx+c</m:t>
+        </m:r>
+      </m:oMath>
+      <w:r>
+        <w:t xml:space="preserve"> </w:t>
+      </w:r>
+      <w:r>
+        <w:t xml:space="preserve">has either 0, 1, or 2 distinct solutions for real values of </w:t>
       </w:r>
       <w:r>
         <w:rPr>
@@ -896,7 +1006,74 @@
     </w:p>
     <w:p>
       <w:r>
-        <w:t>Every quadratic curve y = a x² + b x + c has a vertex point: the turning point where the curve stops heading down and starts going up.</w:t>
+        <w:t xml:space="preserve">Every quadratic curve </w:t>
+      </w:r>
+      <m:oMath>
+        <m:r>
+          <w:rPr>
+            <w:rFonts w:ascii="Cambria Math" w:hAnsi="Cambria Math"/>
+          </w:rPr>
+          <m:t>f</m:t>
+        </m:r>
+        <m:d>
+          <m:dPr>
+            <m:ctrlPr>
+              <w:rPr>
+                <w:rFonts w:ascii="Cambria Math" w:hAnsi="Cambria Math"/>
+                <w:i/>
+              </w:rPr>
+            </m:ctrlPr>
+          </m:dPr>
+          <m:e>
+            <m:r>
+              <w:rPr>
+                <w:rFonts w:ascii="Cambria Math" w:hAnsi="Cambria Math"/>
+              </w:rPr>
+              <m:t>x</m:t>
+            </m:r>
+          </m:e>
+        </m:d>
+        <m:r>
+          <w:rPr>
+            <w:rFonts w:ascii="Cambria Math" w:hAnsi="Cambria Math"/>
+          </w:rPr>
+          <m:t>=a</m:t>
+        </m:r>
+        <m:sSup>
+          <m:sSupPr>
+            <m:ctrlPr>
+              <w:rPr>
+                <w:rFonts w:ascii="Cambria Math" w:hAnsi="Cambria Math"/>
+                <w:i/>
+              </w:rPr>
+            </m:ctrlPr>
+          </m:sSupPr>
+          <m:e>
+            <m:r>
+              <w:rPr>
+                <w:rFonts w:ascii="Cambria Math" w:hAnsi="Cambria Math"/>
+              </w:rPr>
+              <m:t>x</m:t>
+            </m:r>
+          </m:e>
+          <m:sup>
+            <m:r>
+              <w:rPr>
+                <w:rFonts w:ascii="Cambria Math" w:hAnsi="Cambria Math"/>
+              </w:rPr>
+              <m:t>2</m:t>
+            </m:r>
+          </m:sup>
+        </m:sSup>
+        <m:r>
+          <w:rPr>
+            <w:rFonts w:ascii="Cambria Math" w:hAnsi="Cambria Math"/>
+          </w:rPr>
+          <m:t>+bx+c</m:t>
+        </m:r>
+      </m:oMath>
+      <w:r>
+        <w:t xml:space="preserve"> has a vertex point: the turning point where the curve stops heading down and starts going up.</w:t>
       </w:r>
     </w:p>
     <w:p>
@@ -1134,19 +1311,260 @@
     <w:p>
       <w:pPr>
         <w:rPr>
-          <w:rFonts w:ascii="Lucida Console" w:hAnsi="Lucida Console"/>
-          <w:color w:val="4472C4" w:themeColor="accent1"/>
-          <w:sz w:val="18"/>
-        </w:rPr>
-      </w:pPr>
-      <w:r>
-        <w:rPr>
-          <w:rFonts w:ascii="Lucida Console" w:hAnsi="Lucida Console"/>
-          <w:color w:val="4472C4" w:themeColor="accent1"/>
-          <w:sz w:val="18"/>
+          <w:b/>
+          <w:u w:val="single"/>
+        </w:rPr>
+      </w:pPr>
+      <w:r>
+        <w:rPr>
+          <w:b/>
+          <w:u w:val="single"/>
+        </w:rPr>
+        <w:t>Notes:</w:t>
+      </w:r>
+    </w:p>
+    <w:p>
+      <w:pPr>
+        <w:pStyle w:val="ListParagraph"/>
+        <w:numPr>
+          <w:ilvl w:val="0"/>
+          <w:numId w:val="12"/>
+        </w:numPr>
+      </w:pPr>
+      <w:r>
+        <w:t>A quadratic equation can be expressed two ways:</w:t>
+      </w:r>
+    </w:p>
+    <w:p>
+      <w:pPr>
+        <w:pStyle w:val="ListParagraph"/>
+        <w:numPr>
+          <w:ilvl w:val="1"/>
+          <w:numId w:val="12"/>
+        </w:numPr>
+      </w:pPr>
+      <w:r>
+        <w:t xml:space="preserve">Standard form: </w:t>
+      </w:r>
+      <m:oMath>
+        <m:r>
+          <w:rPr>
+            <w:rFonts w:ascii="Cambria Math" w:hAnsi="Cambria Math"/>
+          </w:rPr>
+          <m:t>f</m:t>
+        </m:r>
+        <m:d>
+          <m:dPr>
+            <m:ctrlPr>
+              <w:rPr>
+                <w:rFonts w:ascii="Cambria Math" w:hAnsi="Cambria Math"/>
+                <w:i/>
+              </w:rPr>
+            </m:ctrlPr>
+          </m:dPr>
+          <m:e>
+            <m:r>
+              <w:rPr>
+                <w:rFonts w:ascii="Cambria Math" w:hAnsi="Cambria Math"/>
+              </w:rPr>
+              <m:t>x</m:t>
+            </m:r>
+          </m:e>
+        </m:d>
+        <m:r>
+          <w:rPr>
+            <w:rFonts w:ascii="Cambria Math" w:hAnsi="Cambria Math"/>
+          </w:rPr>
+          <m:t>=a</m:t>
+        </m:r>
+        <m:sSup>
+          <m:sSupPr>
+            <m:ctrlPr>
+              <w:rPr>
+                <w:rFonts w:ascii="Cambria Math" w:hAnsi="Cambria Math"/>
+                <w:i/>
+              </w:rPr>
+            </m:ctrlPr>
+          </m:sSupPr>
+          <m:e>
+            <m:r>
+              <w:rPr>
+                <w:rFonts w:ascii="Cambria Math" w:hAnsi="Cambria Math"/>
+              </w:rPr>
+              <m:t>x</m:t>
+            </m:r>
+          </m:e>
+          <m:sup>
+            <m:r>
+              <w:rPr>
+                <w:rFonts w:ascii="Cambria Math" w:hAnsi="Cambria Math"/>
+              </w:rPr>
+              <m:t>2</m:t>
+            </m:r>
+          </m:sup>
+        </m:sSup>
+        <m:r>
+          <w:rPr>
+            <w:rFonts w:ascii="Cambria Math" w:hAnsi="Cambria Math"/>
+          </w:rPr>
+          <m:t>+bx+c</m:t>
+        </m:r>
+      </m:oMath>
+    </w:p>
+    <w:p>
+      <w:pPr>
+        <w:pStyle w:val="ListParagraph"/>
+        <w:numPr>
+          <w:ilvl w:val="1"/>
+          <w:numId w:val="12"/>
+        </w:numPr>
+      </w:pPr>
+      <w:r>
+        <w:t xml:space="preserve">Vertex form: </w:t>
+      </w:r>
+      <m:oMath>
+        <m:r>
+          <w:rPr>
+            <w:rFonts w:ascii="Cambria Math" w:hAnsi="Cambria Math"/>
+          </w:rPr>
+          <m:t>f</m:t>
+        </m:r>
+        <m:d>
+          <m:dPr>
+            <m:ctrlPr>
+              <w:rPr>
+                <w:rFonts w:ascii="Cambria Math" w:hAnsi="Cambria Math"/>
+                <w:i/>
+              </w:rPr>
+            </m:ctrlPr>
+          </m:dPr>
+          <m:e>
+            <m:r>
+              <w:rPr>
+                <w:rFonts w:ascii="Cambria Math" w:hAnsi="Cambria Math"/>
+              </w:rPr>
+              <m:t>x</m:t>
+            </m:r>
+          </m:e>
+        </m:d>
+        <m:r>
+          <w:rPr>
+            <w:rFonts w:ascii="Cambria Math" w:hAnsi="Cambria Math"/>
+          </w:rPr>
+          <m:t>=a(x</m:t>
+        </m:r>
+        <m:r>
+          <w:rPr>
+            <w:rFonts w:ascii="Cambria Math" w:hAnsi="Cambria Math"/>
+          </w:rPr>
+          <m:t>+</m:t>
+        </m:r>
+        <m:r>
+          <w:rPr>
+            <w:rFonts w:ascii="Cambria Math" w:hAnsi="Cambria Math"/>
+          </w:rPr>
+          <m:t>h</m:t>
+        </m:r>
+        <m:sSup>
+          <m:sSupPr>
+            <m:ctrlPr>
+              <w:rPr>
+                <w:rFonts w:ascii="Cambria Math" w:hAnsi="Cambria Math"/>
+                <w:i/>
+              </w:rPr>
+            </m:ctrlPr>
+          </m:sSupPr>
+          <m:e>
+            <m:r>
+              <w:rPr>
+                <w:rFonts w:ascii="Cambria Math" w:hAnsi="Cambria Math"/>
+              </w:rPr>
+              <m:t>)</m:t>
+            </m:r>
+          </m:e>
+          <m:sup>
+            <m:r>
+              <w:rPr>
+                <w:rFonts w:ascii="Cambria Math" w:hAnsi="Cambria Math"/>
+              </w:rPr>
+              <m:t>2</m:t>
+            </m:r>
+          </m:sup>
+        </m:sSup>
+        <m:r>
+          <w:rPr>
+            <w:rFonts w:ascii="Cambria Math" w:hAnsi="Cambria Math"/>
+          </w:rPr>
+          <m:t>+k</m:t>
+        </m:r>
+      </m:oMath>
+    </w:p>
+    <w:p>
+      <w:pPr>
+        <w:pStyle w:val="ListParagraph"/>
+        <w:numPr>
+          <w:ilvl w:val="2"/>
+          <w:numId w:val="12"/>
+        </w:numPr>
+      </w:pPr>
+      <w:r>
+        <w:t xml:space="preserve">The vertex is </w:t>
+      </w:r>
+      <m:oMath>
+        <m:r>
+          <w:rPr>
+            <w:rFonts w:ascii="Cambria Math" w:hAnsi="Cambria Math"/>
+          </w:rPr>
+          <m:t>(-h, k)</m:t>
+        </m:r>
+      </m:oMath>
+    </w:p>
+    <w:p>
+      <w:pPr>
+        <w:pStyle w:val="ListParagraph"/>
+        <w:numPr>
+          <w:ilvl w:val="2"/>
+          <w:numId w:val="12"/>
+        </w:numPr>
+      </w:pPr>
+      <w:r>
+        <w:t xml:space="preserve">The coefficient </w:t>
+      </w:r>
+      <m:oMath>
+        <m:r>
+          <w:rPr>
+            <w:rFonts w:ascii="Cambria Math" w:hAnsi="Cambria Math"/>
+          </w:rPr>
+          <m:t>a</m:t>
+        </m:r>
+      </m:oMath>
+      <w:r>
+        <w:t xml:space="preserve"> </w:t>
+      </w:r>
+      <w:r>
+        <w:t>controls whether the parabola opens upward or downward, as well as the speed of increase or decrease of the parabola.</w:t>
+      </w:r>
+    </w:p>
+    <w:p>
+      <w:pPr>
+        <w:rPr>
+          <w:rFonts w:asciiTheme="majorHAnsi" w:eastAsiaTheme="majorEastAsia" w:hAnsiTheme="majorHAnsi" w:cstheme="majorBidi"/>
+          <w:b/>
+          <w:color w:val="2F5496" w:themeColor="accent1" w:themeShade="BF"/>
+          <w:sz w:val="32"/>
+          <w:szCs w:val="32"/>
+          <w:u w:val="single"/>
+        </w:rPr>
+      </w:pPr>
+      <w:r>
+        <w:rPr>
+          <w:b/>
+          <w:u w:val="single"/>
         </w:rPr>
         <w:br w:type="page"/>
       </w:r>
+      <w:bookmarkStart w:id="0" w:name="_GoBack"/>
+      <w:bookmarkEnd w:id="0"/>
     </w:p>
     <w:p>
       <w:pPr>
@@ -1200,7 +1618,50 @@
         <w:t>c</w:t>
       </w:r>
       <w:r>
-        <w:t>, find the roots of the equation ax^2 +bx +c and then add them together.</w:t>
+        <w:t>, find the roots of the equation</w:t>
+      </w:r>
+      <w:r>
+        <w:t xml:space="preserve"> </w:t>
+      </w:r>
+      <m:oMath>
+        <m:sSup>
+          <m:sSupPr>
+            <m:ctrlPr>
+              <w:rPr>
+                <w:rFonts w:ascii="Cambria Math" w:hAnsi="Cambria Math"/>
+                <w:i/>
+              </w:rPr>
+            </m:ctrlPr>
+          </m:sSupPr>
+          <m:e>
+            <m:r>
+              <w:rPr>
+                <w:rFonts w:ascii="Cambria Math" w:hAnsi="Cambria Math"/>
+              </w:rPr>
+              <m:t>x</m:t>
+            </m:r>
+          </m:e>
+          <m:sup>
+            <m:r>
+              <w:rPr>
+                <w:rFonts w:ascii="Cambria Math" w:hAnsi="Cambria Math"/>
+              </w:rPr>
+              <m:t>2</m:t>
+            </m:r>
+          </m:sup>
+        </m:sSup>
+        <m:r>
+          <w:rPr>
+            <w:rFonts w:ascii="Cambria Math" w:hAnsi="Cambria Math"/>
+          </w:rPr>
+          <m:t>+bx+c</m:t>
+        </m:r>
+      </m:oMath>
+      <w:r>
+        <w:t xml:space="preserve"> </w:t>
+      </w:r>
+      <w:r>
+        <w:t>and then add them together.</w:t>
       </w:r>
     </w:p>
     <w:p>
@@ -1401,7 +1862,88 @@
         <w:t xml:space="preserve">Task: </w:t>
       </w:r>
       <w:r>
-        <w:t xml:space="preserve">Create a function that returns the number of (real) solutions of ax^4+bx^2+c=0. The function will take three arguments: </w:t>
+        <w:t xml:space="preserve">Create a function that returns the number of (real) solutions of </w:t>
+      </w:r>
+      <m:oMath>
+        <m:r>
+          <w:rPr>
+            <w:rFonts w:ascii="Cambria Math" w:hAnsi="Cambria Math"/>
+          </w:rPr>
+          <m:t>a</m:t>
+        </m:r>
+        <m:sSup>
+          <m:sSupPr>
+            <m:ctrlPr>
+              <w:rPr>
+                <w:rFonts w:ascii="Cambria Math" w:hAnsi="Cambria Math"/>
+                <w:i/>
+              </w:rPr>
+            </m:ctrlPr>
+          </m:sSupPr>
+          <m:e>
+            <m:r>
+              <w:rPr>
+                <w:rFonts w:ascii="Cambria Math" w:hAnsi="Cambria Math"/>
+              </w:rPr>
+              <m:t>x</m:t>
+            </m:r>
+          </m:e>
+          <m:sup>
+            <m:r>
+              <w:rPr>
+                <w:rFonts w:ascii="Cambria Math" w:hAnsi="Cambria Math"/>
+              </w:rPr>
+              <m:t>4</m:t>
+            </m:r>
+          </m:sup>
+        </m:sSup>
+        <m:r>
+          <w:rPr>
+            <w:rFonts w:ascii="Cambria Math" w:hAnsi="Cambria Math"/>
+          </w:rPr>
+          <m:t>+b</m:t>
+        </m:r>
+        <m:sSup>
+          <m:sSupPr>
+            <m:ctrlPr>
+              <w:rPr>
+                <w:rFonts w:ascii="Cambria Math" w:hAnsi="Cambria Math"/>
+                <w:i/>
+              </w:rPr>
+            </m:ctrlPr>
+          </m:sSupPr>
+          <m:e>
+            <m:r>
+              <w:rPr>
+                <w:rFonts w:ascii="Cambria Math" w:hAnsi="Cambria Math"/>
+              </w:rPr>
+              <m:t>x</m:t>
+            </m:r>
+          </m:e>
+          <m:sup>
+            <m:r>
+              <w:rPr>
+                <w:rFonts w:ascii="Cambria Math" w:hAnsi="Cambria Math"/>
+              </w:rPr>
+              <m:t>2</m:t>
+            </m:r>
+          </m:sup>
+        </m:sSup>
+        <m:r>
+          <w:rPr>
+            <w:rFonts w:ascii="Cambria Math" w:hAnsi="Cambria Math"/>
+          </w:rPr>
+          <m:t>+c</m:t>
+        </m:r>
+        <m:r>
+          <w:rPr>
+            <w:rFonts w:ascii="Cambria Math" w:hAnsi="Cambria Math"/>
+          </w:rPr>
+          <m:t>=0</m:t>
+        </m:r>
+      </m:oMath>
+      <w:r>
+        <w:t xml:space="preserve">. The function will take three arguments: </w:t>
       </w:r>
       <w:r>
         <w:rPr>
@@ -1410,7 +1952,38 @@
         <w:t>a</w:t>
       </w:r>
       <w:r>
-        <w:t xml:space="preserve"> as the coefficient of x^4, </w:t>
+        <w:t xml:space="preserve"> as the coefficient of </w:t>
+      </w:r>
+      <m:oMath>
+        <m:sSup>
+          <m:sSupPr>
+            <m:ctrlPr>
+              <w:rPr>
+                <w:rFonts w:ascii="Cambria Math" w:hAnsi="Cambria Math"/>
+                <w:i/>
+              </w:rPr>
+            </m:ctrlPr>
+          </m:sSupPr>
+          <m:e>
+            <m:r>
+              <w:rPr>
+                <w:rFonts w:ascii="Cambria Math" w:hAnsi="Cambria Math"/>
+              </w:rPr>
+              <m:t>x</m:t>
+            </m:r>
+          </m:e>
+          <m:sup>
+            <m:r>
+              <w:rPr>
+                <w:rFonts w:ascii="Cambria Math" w:hAnsi="Cambria Math"/>
+              </w:rPr>
+              <m:t>4</m:t>
+            </m:r>
+          </m:sup>
+        </m:sSup>
+      </m:oMath>
+      <w:r>
+        <w:t xml:space="preserve">, </w:t>
       </w:r>
       <w:r>
         <w:rPr>
@@ -1419,7 +1992,38 @@
         <w:t>b</w:t>
       </w:r>
       <w:r>
-        <w:t xml:space="preserve"> as the coefficient of x^2, and </w:t>
+        <w:t xml:space="preserve"> as the coefficient of </w:t>
+      </w:r>
+      <m:oMath>
+        <m:sSup>
+          <m:sSupPr>
+            <m:ctrlPr>
+              <w:rPr>
+                <w:rFonts w:ascii="Cambria Math" w:hAnsi="Cambria Math"/>
+                <w:i/>
+              </w:rPr>
+            </m:ctrlPr>
+          </m:sSupPr>
+          <m:e>
+            <m:r>
+              <w:rPr>
+                <w:rFonts w:ascii="Cambria Math" w:hAnsi="Cambria Math"/>
+              </w:rPr>
+              <m:t>x</m:t>
+            </m:r>
+          </m:e>
+          <m:sup>
+            <m:r>
+              <w:rPr>
+                <w:rFonts w:ascii="Cambria Math" w:hAnsi="Cambria Math"/>
+              </w:rPr>
+              <m:t>2</m:t>
+            </m:r>
+          </m:sup>
+        </m:sSup>
+      </m:oMath>
+      <w:r>
+        <w:t xml:space="preserve">, and </w:t>
       </w:r>
       <w:r>
         <w:rPr>
@@ -1619,12 +2223,88 @@
       <w:r>
         <w:t xml:space="preserve"> as arguments and returns the definite integral of the function </w:t>
       </w:r>
-      <w:r>
-        <w:rPr>
-          <w:b/>
-        </w:rPr>
-        <w:t>f(x)=(b+1)*x^b</w:t>
-      </w:r>
+      <m:oMath>
+        <m:r>
+          <w:rPr>
+            <w:rFonts w:ascii="Cambria Math" w:hAnsi="Cambria Math"/>
+          </w:rPr>
+          <m:t>f</m:t>
+        </m:r>
+        <m:d>
+          <m:dPr>
+            <m:ctrlPr>
+              <w:rPr>
+                <w:rFonts w:ascii="Cambria Math" w:hAnsi="Cambria Math"/>
+                <w:i/>
+              </w:rPr>
+            </m:ctrlPr>
+          </m:dPr>
+          <m:e>
+            <m:r>
+              <w:rPr>
+                <w:rFonts w:ascii="Cambria Math" w:hAnsi="Cambria Math"/>
+              </w:rPr>
+              <m:t>x</m:t>
+            </m:r>
+          </m:e>
+        </m:d>
+        <m:r>
+          <w:rPr>
+            <w:rFonts w:ascii="Cambria Math" w:hAnsi="Cambria Math"/>
+          </w:rPr>
+          <m:t>=</m:t>
+        </m:r>
+        <m:d>
+          <m:dPr>
+            <m:ctrlPr>
+              <w:rPr>
+                <w:rFonts w:ascii="Cambria Math" w:hAnsi="Cambria Math"/>
+                <w:i/>
+              </w:rPr>
+            </m:ctrlPr>
+          </m:dPr>
+          <m:e>
+            <m:r>
+              <w:rPr>
+                <w:rFonts w:ascii="Cambria Math" w:hAnsi="Cambria Math"/>
+              </w:rPr>
+              <m:t>b+1</m:t>
+            </m:r>
+          </m:e>
+        </m:d>
+        <m:r>
+          <w:rPr>
+            <w:rFonts w:ascii="Cambria Math" w:hAnsi="Cambria Math"/>
+          </w:rPr>
+          <m:t xml:space="preserve">* </m:t>
+        </m:r>
+        <m:sSup>
+          <m:sSupPr>
+            <m:ctrlPr>
+              <w:rPr>
+                <w:rFonts w:ascii="Cambria Math" w:hAnsi="Cambria Math"/>
+                <w:i/>
+              </w:rPr>
+            </m:ctrlPr>
+          </m:sSupPr>
+          <m:e>
+            <m:r>
+              <w:rPr>
+                <w:rFonts w:ascii="Cambria Math" w:hAnsi="Cambria Math"/>
+              </w:rPr>
+              <m:t>x</m:t>
+            </m:r>
+          </m:e>
+          <m:sup>
+            <m:r>
+              <w:rPr>
+                <w:rFonts w:ascii="Cambria Math" w:hAnsi="Cambria Math"/>
+              </w:rPr>
+              <m:t>b</m:t>
+            </m:r>
+          </m:sup>
+        </m:sSup>
+      </m:oMath>
       <w:r>
         <w:t xml:space="preserve"> with respect to </w:t>
       </w:r>
@@ -1884,11 +2564,6 @@
       </w:r>
       <w:r>
         <w:t xml:space="preserve"> can be any integer, both positive and negative.</w:t>
-      </w:r>
-    </w:p>
-    <w:p>
-      <w:r>
-        <w:br w:type="page"/>
       </w:r>
     </w:p>
     <w:p>
@@ -2507,6 +3182,119 @@
     </w:lvl>
   </w:abstractNum>
   <w:abstractNum w:abstractNumId="1" w15:restartNumberingAfterBreak="0">
+    <w:nsid w:val="16667ADF"/>
+    <w:multiLevelType w:val="hybridMultilevel"/>
+    <w:tmpl w:val="2DE4DE3C"/>
+    <w:lvl w:ilvl="0" w:tplc="04090001">
+      <w:start w:val="1"/>
+      <w:numFmt w:val="bullet"/>
+      <w:lvlText w:val=""/>
+      <w:lvlJc w:val="left"/>
+      <w:pPr>
+        <w:ind w:left="3600" w:hanging="360"/>
+      </w:pPr>
+      <w:rPr>
+        <w:rFonts w:ascii="Symbol" w:hAnsi="Symbol" w:hint="default"/>
+      </w:rPr>
+    </w:lvl>
+    <w:lvl w:ilvl="1" w:tplc="04090003" w:tentative="1">
+      <w:start w:val="1"/>
+      <w:numFmt w:val="bullet"/>
+      <w:lvlText w:val="o"/>
+      <w:lvlJc w:val="left"/>
+      <w:pPr>
+        <w:ind w:left="4320" w:hanging="360"/>
+      </w:pPr>
+      <w:rPr>
+        <w:rFonts w:ascii="Courier New" w:hAnsi="Courier New" w:cs="Courier New" w:hint="default"/>
+      </w:rPr>
+    </w:lvl>
+    <w:lvl w:ilvl="2" w:tplc="04090005" w:tentative="1">
+      <w:start w:val="1"/>
+      <w:numFmt w:val="bullet"/>
+      <w:lvlText w:val=""/>
+      <w:lvlJc w:val="left"/>
+      <w:pPr>
+        <w:ind w:left="5040" w:hanging="360"/>
+      </w:pPr>
+      <w:rPr>
+        <w:rFonts w:ascii="Wingdings" w:hAnsi="Wingdings" w:hint="default"/>
+      </w:rPr>
+    </w:lvl>
+    <w:lvl w:ilvl="3" w:tplc="04090001" w:tentative="1">
+      <w:start w:val="1"/>
+      <w:numFmt w:val="bullet"/>
+      <w:lvlText w:val=""/>
+      <w:lvlJc w:val="left"/>
+      <w:pPr>
+        <w:ind w:left="5760" w:hanging="360"/>
+      </w:pPr>
+      <w:rPr>
+        <w:rFonts w:ascii="Symbol" w:hAnsi="Symbol" w:hint="default"/>
+      </w:rPr>
+    </w:lvl>
+    <w:lvl w:ilvl="4" w:tplc="04090003" w:tentative="1">
+      <w:start w:val="1"/>
+      <w:numFmt w:val="bullet"/>
+      <w:lvlText w:val="o"/>
+      <w:lvlJc w:val="left"/>
+      <w:pPr>
+        <w:ind w:left="6480" w:hanging="360"/>
+      </w:pPr>
+      <w:rPr>
+        <w:rFonts w:ascii="Courier New" w:hAnsi="Courier New" w:cs="Courier New" w:hint="default"/>
+      </w:rPr>
+    </w:lvl>
+    <w:lvl w:ilvl="5" w:tplc="04090005" w:tentative="1">
+      <w:start w:val="1"/>
+      <w:numFmt w:val="bullet"/>
+      <w:lvlText w:val=""/>
+      <w:lvlJc w:val="left"/>
+      <w:pPr>
+        <w:ind w:left="7200" w:hanging="360"/>
+      </w:pPr>
+      <w:rPr>
+        <w:rFonts w:ascii="Wingdings" w:hAnsi="Wingdings" w:hint="default"/>
+      </w:rPr>
+    </w:lvl>
+    <w:lvl w:ilvl="6" w:tplc="04090001" w:tentative="1">
+      <w:start w:val="1"/>
+      <w:numFmt w:val="bullet"/>
+      <w:lvlText w:val=""/>
+      <w:lvlJc w:val="left"/>
+      <w:pPr>
+        <w:ind w:left="7920" w:hanging="360"/>
+      </w:pPr>
+      <w:rPr>
+        <w:rFonts w:ascii="Symbol" w:hAnsi="Symbol" w:hint="default"/>
+      </w:rPr>
+    </w:lvl>
+    <w:lvl w:ilvl="7" w:tplc="04090003" w:tentative="1">
+      <w:start w:val="1"/>
+      <w:numFmt w:val="bullet"/>
+      <w:lvlText w:val="o"/>
+      <w:lvlJc w:val="left"/>
+      <w:pPr>
+        <w:ind w:left="8640" w:hanging="360"/>
+      </w:pPr>
+      <w:rPr>
+        <w:rFonts w:ascii="Courier New" w:hAnsi="Courier New" w:cs="Courier New" w:hint="default"/>
+      </w:rPr>
+    </w:lvl>
+    <w:lvl w:ilvl="8" w:tplc="04090005" w:tentative="1">
+      <w:start w:val="1"/>
+      <w:numFmt w:val="bullet"/>
+      <w:lvlText w:val=""/>
+      <w:lvlJc w:val="left"/>
+      <w:pPr>
+        <w:ind w:left="9360" w:hanging="360"/>
+      </w:pPr>
+      <w:rPr>
+        <w:rFonts w:ascii="Wingdings" w:hAnsi="Wingdings" w:hint="default"/>
+      </w:rPr>
+    </w:lvl>
+  </w:abstractNum>
+  <w:abstractNum w:abstractNumId="2" w15:restartNumberingAfterBreak="0">
     <w:nsid w:val="170F4F60"/>
     <w:multiLevelType w:val="hybridMultilevel"/>
     <w:tmpl w:val="15246E98"/>
@@ -2619,7 +3407,7 @@
       </w:rPr>
     </w:lvl>
   </w:abstractNum>
-  <w:abstractNum w:abstractNumId="2" w15:restartNumberingAfterBreak="0">
+  <w:abstractNum w:abstractNumId="3" w15:restartNumberingAfterBreak="0">
     <w:nsid w:val="1A542D81"/>
     <w:multiLevelType w:val="hybridMultilevel"/>
     <w:tmpl w:val="B90A3198"/>
@@ -2732,7 +3520,120 @@
       </w:rPr>
     </w:lvl>
   </w:abstractNum>
-  <w:abstractNum w:abstractNumId="3" w15:restartNumberingAfterBreak="0">
+  <w:abstractNum w:abstractNumId="4" w15:restartNumberingAfterBreak="0">
+    <w:nsid w:val="273E2580"/>
+    <w:multiLevelType w:val="hybridMultilevel"/>
+    <w:tmpl w:val="D74AB47A"/>
+    <w:lvl w:ilvl="0" w:tplc="04090001">
+      <w:start w:val="1"/>
+      <w:numFmt w:val="bullet"/>
+      <w:lvlText w:val=""/>
+      <w:lvlJc w:val="left"/>
+      <w:pPr>
+        <w:ind w:left="720" w:hanging="360"/>
+      </w:pPr>
+      <w:rPr>
+        <w:rFonts w:ascii="Symbol" w:hAnsi="Symbol" w:hint="default"/>
+      </w:rPr>
+    </w:lvl>
+    <w:lvl w:ilvl="1" w:tplc="04090003">
+      <w:start w:val="1"/>
+      <w:numFmt w:val="bullet"/>
+      <w:lvlText w:val="o"/>
+      <w:lvlJc w:val="left"/>
+      <w:pPr>
+        <w:ind w:left="1440" w:hanging="360"/>
+      </w:pPr>
+      <w:rPr>
+        <w:rFonts w:ascii="Courier New" w:hAnsi="Courier New" w:cs="Courier New" w:hint="default"/>
+      </w:rPr>
+    </w:lvl>
+    <w:lvl w:ilvl="2" w:tplc="04090005" w:tentative="1">
+      <w:start w:val="1"/>
+      <w:numFmt w:val="bullet"/>
+      <w:lvlText w:val=""/>
+      <w:lvlJc w:val="left"/>
+      <w:pPr>
+        <w:ind w:left="2160" w:hanging="360"/>
+      </w:pPr>
+      <w:rPr>
+        <w:rFonts w:ascii="Wingdings" w:hAnsi="Wingdings" w:hint="default"/>
+      </w:rPr>
+    </w:lvl>
+    <w:lvl w:ilvl="3" w:tplc="04090001" w:tentative="1">
+      <w:start w:val="1"/>
+      <w:numFmt w:val="bullet"/>
+      <w:lvlText w:val=""/>
+      <w:lvlJc w:val="left"/>
+      <w:pPr>
+        <w:ind w:left="2880" w:hanging="360"/>
+      </w:pPr>
+      <w:rPr>
+        <w:rFonts w:ascii="Symbol" w:hAnsi="Symbol" w:hint="default"/>
+      </w:rPr>
+    </w:lvl>
+    <w:lvl w:ilvl="4" w:tplc="04090003" w:tentative="1">
+      <w:start w:val="1"/>
+      <w:numFmt w:val="bullet"/>
+      <w:lvlText w:val="o"/>
+      <w:lvlJc w:val="left"/>
+      <w:pPr>
+        <w:ind w:left="3600" w:hanging="360"/>
+      </w:pPr>
+      <w:rPr>
+        <w:rFonts w:ascii="Courier New" w:hAnsi="Courier New" w:cs="Courier New" w:hint="default"/>
+      </w:rPr>
+    </w:lvl>
+    <w:lvl w:ilvl="5" w:tplc="04090005" w:tentative="1">
+      <w:start w:val="1"/>
+      <w:numFmt w:val="bullet"/>
+      <w:lvlText w:val=""/>
+      <w:lvlJc w:val="left"/>
+      <w:pPr>
+        <w:ind w:left="4320" w:hanging="360"/>
+      </w:pPr>
+      <w:rPr>
+        <w:rFonts w:ascii="Wingdings" w:hAnsi="Wingdings" w:hint="default"/>
+      </w:rPr>
+    </w:lvl>
+    <w:lvl w:ilvl="6" w:tplc="04090001" w:tentative="1">
+      <w:start w:val="1"/>
+      <w:numFmt w:val="bullet"/>
+      <w:lvlText w:val=""/>
+      <w:lvlJc w:val="left"/>
+      <w:pPr>
+        <w:ind w:left="5040" w:hanging="360"/>
+      </w:pPr>
+      <w:rPr>
+        <w:rFonts w:ascii="Symbol" w:hAnsi="Symbol" w:hint="default"/>
+      </w:rPr>
+    </w:lvl>
+    <w:lvl w:ilvl="7" w:tplc="04090003" w:tentative="1">
+      <w:start w:val="1"/>
+      <w:numFmt w:val="bullet"/>
+      <w:lvlText w:val="o"/>
+      <w:lvlJc w:val="left"/>
+      <w:pPr>
+        <w:ind w:left="5760" w:hanging="360"/>
+      </w:pPr>
+      <w:rPr>
+        <w:rFonts w:ascii="Courier New" w:hAnsi="Courier New" w:cs="Courier New" w:hint="default"/>
+      </w:rPr>
+    </w:lvl>
+    <w:lvl w:ilvl="8" w:tplc="04090005" w:tentative="1">
+      <w:start w:val="1"/>
+      <w:numFmt w:val="bullet"/>
+      <w:lvlText w:val=""/>
+      <w:lvlJc w:val="left"/>
+      <w:pPr>
+        <w:ind w:left="6480" w:hanging="360"/>
+      </w:pPr>
+      <w:rPr>
+        <w:rFonts w:ascii="Wingdings" w:hAnsi="Wingdings" w:hint="default"/>
+      </w:rPr>
+    </w:lvl>
+  </w:abstractNum>
+  <w:abstractNum w:abstractNumId="5" w15:restartNumberingAfterBreak="0">
     <w:nsid w:val="283F416B"/>
     <w:multiLevelType w:val="hybridMultilevel"/>
     <w:tmpl w:val="E35605D0"/>
@@ -2845,7 +3746,7 @@
       </w:rPr>
     </w:lvl>
   </w:abstractNum>
-  <w:abstractNum w:abstractNumId="4" w15:restartNumberingAfterBreak="0">
+  <w:abstractNum w:abstractNumId="6" w15:restartNumberingAfterBreak="0">
     <w:nsid w:val="33D70E42"/>
     <w:multiLevelType w:val="hybridMultilevel"/>
     <w:tmpl w:val="7ECE2818"/>
@@ -2958,7 +3859,7 @@
       </w:rPr>
     </w:lvl>
   </w:abstractNum>
-  <w:abstractNum w:abstractNumId="5" w15:restartNumberingAfterBreak="0">
+  <w:abstractNum w:abstractNumId="7" w15:restartNumberingAfterBreak="0">
     <w:nsid w:val="38A41E5E"/>
     <w:multiLevelType w:val="hybridMultilevel"/>
     <w:tmpl w:val="780870D8"/>
@@ -3071,7 +3972,7 @@
       </w:rPr>
     </w:lvl>
   </w:abstractNum>
-  <w:abstractNum w:abstractNumId="6" w15:restartNumberingAfterBreak="0">
+  <w:abstractNum w:abstractNumId="8" w15:restartNumberingAfterBreak="0">
     <w:nsid w:val="3F402CDE"/>
     <w:multiLevelType w:val="hybridMultilevel"/>
     <w:tmpl w:val="DABACEF0"/>
@@ -3184,7 +4085,7 @@
       </w:rPr>
     </w:lvl>
   </w:abstractNum>
-  <w:abstractNum w:abstractNumId="7" w15:restartNumberingAfterBreak="0">
+  <w:abstractNum w:abstractNumId="9" w15:restartNumberingAfterBreak="0">
     <w:nsid w:val="4C424E7D"/>
     <w:multiLevelType w:val="hybridMultilevel"/>
     <w:tmpl w:val="B15ED1B4"/>
@@ -3297,7 +4198,7 @@
       </w:rPr>
     </w:lvl>
   </w:abstractNum>
-  <w:abstractNum w:abstractNumId="8" w15:restartNumberingAfterBreak="0">
+  <w:abstractNum w:abstractNumId="10" w15:restartNumberingAfterBreak="0">
     <w:nsid w:val="5ECB65C4"/>
     <w:multiLevelType w:val="hybridMultilevel"/>
     <w:tmpl w:val="C0680D86"/>
@@ -3410,32 +4311,154 @@
       </w:rPr>
     </w:lvl>
   </w:abstractNum>
+  <w:abstractNum w:abstractNumId="11" w15:restartNumberingAfterBreak="0">
+    <w:nsid w:val="750F150D"/>
+    <w:multiLevelType w:val="hybridMultilevel"/>
+    <w:tmpl w:val="C9EE3496"/>
+    <w:lvl w:ilvl="0" w:tplc="04090001">
+      <w:start w:val="1"/>
+      <w:numFmt w:val="bullet"/>
+      <w:lvlText w:val=""/>
+      <w:lvlJc w:val="left"/>
+      <w:pPr>
+        <w:ind w:left="720" w:hanging="360"/>
+      </w:pPr>
+      <w:rPr>
+        <w:rFonts w:ascii="Symbol" w:hAnsi="Symbol" w:hint="default"/>
+      </w:rPr>
+    </w:lvl>
+    <w:lvl w:ilvl="1" w:tplc="04090003">
+      <w:start w:val="1"/>
+      <w:numFmt w:val="bullet"/>
+      <w:lvlText w:val="o"/>
+      <w:lvlJc w:val="left"/>
+      <w:pPr>
+        <w:ind w:left="1440" w:hanging="360"/>
+      </w:pPr>
+      <w:rPr>
+        <w:rFonts w:ascii="Courier New" w:hAnsi="Courier New" w:cs="Courier New" w:hint="default"/>
+      </w:rPr>
+    </w:lvl>
+    <w:lvl w:ilvl="2" w:tplc="04090005">
+      <w:start w:val="1"/>
+      <w:numFmt w:val="bullet"/>
+      <w:lvlText w:val=""/>
+      <w:lvlJc w:val="left"/>
+      <w:pPr>
+        <w:ind w:left="2160" w:hanging="360"/>
+      </w:pPr>
+      <w:rPr>
+        <w:rFonts w:ascii="Wingdings" w:hAnsi="Wingdings" w:hint="default"/>
+      </w:rPr>
+    </w:lvl>
+    <w:lvl w:ilvl="3" w:tplc="04090001" w:tentative="1">
+      <w:start w:val="1"/>
+      <w:numFmt w:val="bullet"/>
+      <w:lvlText w:val=""/>
+      <w:lvlJc w:val="left"/>
+      <w:pPr>
+        <w:ind w:left="2880" w:hanging="360"/>
+      </w:pPr>
+      <w:rPr>
+        <w:rFonts w:ascii="Symbol" w:hAnsi="Symbol" w:hint="default"/>
+      </w:rPr>
+    </w:lvl>
+    <w:lvl w:ilvl="4" w:tplc="04090003" w:tentative="1">
+      <w:start w:val="1"/>
+      <w:numFmt w:val="bullet"/>
+      <w:lvlText w:val="o"/>
+      <w:lvlJc w:val="left"/>
+      <w:pPr>
+        <w:ind w:left="3600" w:hanging="360"/>
+      </w:pPr>
+      <w:rPr>
+        <w:rFonts w:ascii="Courier New" w:hAnsi="Courier New" w:cs="Courier New" w:hint="default"/>
+      </w:rPr>
+    </w:lvl>
+    <w:lvl w:ilvl="5" w:tplc="04090005" w:tentative="1">
+      <w:start w:val="1"/>
+      <w:numFmt w:val="bullet"/>
+      <w:lvlText w:val=""/>
+      <w:lvlJc w:val="left"/>
+      <w:pPr>
+        <w:ind w:left="4320" w:hanging="360"/>
+      </w:pPr>
+      <w:rPr>
+        <w:rFonts w:ascii="Wingdings" w:hAnsi="Wingdings" w:hint="default"/>
+      </w:rPr>
+    </w:lvl>
+    <w:lvl w:ilvl="6" w:tplc="04090001" w:tentative="1">
+      <w:start w:val="1"/>
+      <w:numFmt w:val="bullet"/>
+      <w:lvlText w:val=""/>
+      <w:lvlJc w:val="left"/>
+      <w:pPr>
+        <w:ind w:left="5040" w:hanging="360"/>
+      </w:pPr>
+      <w:rPr>
+        <w:rFonts w:ascii="Symbol" w:hAnsi="Symbol" w:hint="default"/>
+      </w:rPr>
+    </w:lvl>
+    <w:lvl w:ilvl="7" w:tplc="04090003" w:tentative="1">
+      <w:start w:val="1"/>
+      <w:numFmt w:val="bullet"/>
+      <w:lvlText w:val="o"/>
+      <w:lvlJc w:val="left"/>
+      <w:pPr>
+        <w:ind w:left="5760" w:hanging="360"/>
+      </w:pPr>
+      <w:rPr>
+        <w:rFonts w:ascii="Courier New" w:hAnsi="Courier New" w:cs="Courier New" w:hint="default"/>
+      </w:rPr>
+    </w:lvl>
+    <w:lvl w:ilvl="8" w:tplc="04090005" w:tentative="1">
+      <w:start w:val="1"/>
+      <w:numFmt w:val="bullet"/>
+      <w:lvlText w:val=""/>
+      <w:lvlJc w:val="left"/>
+      <w:pPr>
+        <w:ind w:left="6480" w:hanging="360"/>
+      </w:pPr>
+      <w:rPr>
+        <w:rFonts w:ascii="Wingdings" w:hAnsi="Wingdings" w:hint="default"/>
+      </w:rPr>
+    </w:lvl>
+  </w:abstractNum>
   <w:num w:numId="1">
-    <w:abstractNumId w:val="7"/>
+    <w:abstractNumId w:val="9"/>
   </w:num>
   <w:num w:numId="2">
     <w:abstractNumId w:val="0"/>
   </w:num>
   <w:num w:numId="3">
+    <w:abstractNumId w:val="3"/>
+  </w:num>
+  <w:num w:numId="4">
+    <w:abstractNumId w:val="10"/>
+  </w:num>
+  <w:num w:numId="5">
+    <w:abstractNumId w:val="8"/>
+  </w:num>
+  <w:num w:numId="6">
+    <w:abstractNumId w:val="7"/>
+  </w:num>
+  <w:num w:numId="7">
     <w:abstractNumId w:val="2"/>
   </w:num>
-  <w:num w:numId="4">
-    <w:abstractNumId w:val="8"/>
-  </w:num>
-  <w:num w:numId="5">
+  <w:num w:numId="8">
     <w:abstractNumId w:val="6"/>
   </w:num>
-  <w:num w:numId="6">
+  <w:num w:numId="9">
     <w:abstractNumId w:val="5"/>
   </w:num>
-  <w:num w:numId="7">
+  <w:num w:numId="10">
     <w:abstractNumId w:val="1"/>
   </w:num>
-  <w:num w:numId="8">
+  <w:num w:numId="11">
     <w:abstractNumId w:val="4"/>
   </w:num>
-  <w:num w:numId="9">
-    <w:abstractNumId w:val="3"/>
+  <w:num w:numId="12">
+    <w:abstractNumId w:val="11"/>
   </w:num>
 </w:numbering>
 </file>

</xml_diff>